<commit_message>
anpassen der doc an Änderungen und Vorschlägen
</commit_message>
<xml_diff>
--- a/doc/Requiremnet_Collection.docx
+++ b/doc/Requiremnet_Collection.docx
@@ -9,20 +9,97 @@
     </w:p>
     <w:p>
       <w:r>
-        <w:t xml:space="preserve">Des </w:t>
+        <w:t>Mögliche Erweiterungen:</w:t>
+      </w:r>
+    </w:p>
+    <w:p>
+      <w:r>
+        <w:t>Bewegliche Lichtquelle mit Maus, die auch gezeichnet wird.</w:t>
+      </w:r>
+    </w:p>
+    <w:p>
+      <w:r>
+        <w:t xml:space="preserve">Einbindung </w:t>
       </w:r>
       <w:proofErr w:type="spellStart"/>
       <w:proofErr w:type="gramStart"/>
       <w:r>
-        <w:t>weiteren</w:t>
+        <w:t>start</w:t>
       </w:r>
       <w:proofErr w:type="spellEnd"/>
       <w:proofErr w:type="gramEnd"/>
       <w:r>
-        <w:t xml:space="preserve"> sollten wir uns auf eine Architektur einigen, damit wir Interfaces festlegen können und die Arbeit einteilen können.</w:t>
+        <w:t xml:space="preserve"> </w:t>
+      </w:r>
+      <w:proofErr w:type="spellStart"/>
+      <w:r>
+        <w:t>Stop</w:t>
+      </w:r>
+      <w:proofErr w:type="spellEnd"/>
+      <w:r>
+        <w:t xml:space="preserve"> und Anzahl an </w:t>
+      </w:r>
+      <w:proofErr w:type="spellStart"/>
+      <w:r>
+        <w:t>Vehicle</w:t>
+      </w:r>
+      <w:proofErr w:type="spellEnd"/>
+      <w:r>
+        <w:t xml:space="preserve"> einstellbar.</w:t>
       </w:r>
     </w:p>
     <w:p>
+      <w:proofErr w:type="spellStart"/>
+      <w:r>
+        <w:t>Boarder</w:t>
+      </w:r>
+      <w:proofErr w:type="spellEnd"/>
+      <w:r>
+        <w:t xml:space="preserve"> einführen</w:t>
+      </w:r>
+    </w:p>
+    <w:p>
+      <w:proofErr w:type="spellStart"/>
+      <w:r>
+        <w:t>Vehicle</w:t>
+      </w:r>
+      <w:proofErr w:type="spellEnd"/>
+      <w:r>
+        <w:t xml:space="preserve"> ein JPEG geben anstatt ein Punkt.</w:t>
+      </w:r>
+    </w:p>
+    <w:p>
+      <w:proofErr w:type="spellStart"/>
+      <w:r>
+        <w:t>Konfigdatei</w:t>
+      </w:r>
+      <w:proofErr w:type="spellEnd"/>
+      <w:r>
+        <w:t xml:space="preserve"> oder </w:t>
+      </w:r>
+      <w:proofErr w:type="spellStart"/>
+      <w:r>
+        <w:t>einstellbarkeit</w:t>
+      </w:r>
+      <w:proofErr w:type="spellEnd"/>
+      <w:r>
+        <w:t xml:space="preserve"> erweitern.</w:t>
+      </w:r>
+    </w:p>
+    <w:p>
+      <w:r>
+        <w:t>Farbverlauf des Bildes verbessern.</w:t>
+      </w:r>
+    </w:p>
+    <w:p>
+      <w:r>
+        <w:t>Usw.</w:t>
+      </w:r>
+    </w:p>
+    <w:p>
+      <w:r>
+        <w:t>Auch eigene Ideen sind gut.</w:t>
+      </w:r>
       <w:bookmarkStart w:id="0" w:name="_GoBack"/>
       <w:bookmarkEnd w:id="0"/>
     </w:p>

</xml_diff>